<commit_message>
* Update Project Report
</commit_message>
<xml_diff>
--- a/report/Project Report.docx
+++ b/report/Project Report.docx
@@ -22,12 +22,12 @@
             <wp:extent cx="3462338" cy="1809463"/>
             <wp:effectExtent b="0" l="0" r="0" t="0"/>
             <wp:wrapNone/>
-            <wp:docPr descr="Università di Pisa - Campus Orienta Digital" id="21" name="image26.png"/>
+            <wp:docPr descr="Università di Pisa - Campus Orienta Digital" id="20" name="image29.png"/>
             <a:graphic>
               <a:graphicData uri="http://schemas.openxmlformats.org/drawingml/2006/picture">
                 <pic:pic>
                   <pic:nvPicPr>
-                    <pic:cNvPr descr="Università di Pisa - Campus Orienta Digital" id="0" name="image26.png"/>
+                    <pic:cNvPr descr="Università di Pisa - Campus Orienta Digital" id="0" name="image29.png"/>
                     <pic:cNvPicPr preferRelativeResize="0"/>
                   </pic:nvPicPr>
                   <pic:blipFill>
@@ -7508,12 +7508,12 @@
           <wp:inline distB="114300" distT="114300" distL="114300" distR="114300">
             <wp:extent cx="5731200" cy="774700"/>
             <wp:effectExtent b="0" l="0" r="0" t="0"/>
-            <wp:docPr id="19" name="image13.png"/>
+            <wp:docPr id="18" name="image6.png"/>
             <a:graphic>
               <a:graphicData uri="http://schemas.openxmlformats.org/drawingml/2006/picture">
                 <pic:pic>
                   <pic:nvPicPr>
-                    <pic:cNvPr id="0" name="image13.png"/>
+                    <pic:cNvPr id="0" name="image6.png"/>
                     <pic:cNvPicPr preferRelativeResize="0"/>
                   </pic:nvPicPr>
                   <pic:blipFill>
@@ -9614,12 +9614,12 @@
           <wp:inline distB="114300" distT="114300" distL="114300" distR="114300">
             <wp:extent cx="4643438" cy="3095625"/>
             <wp:effectExtent b="0" l="0" r="0" t="0"/>
-            <wp:docPr id="12" name="image8.png"/>
+            <wp:docPr id="11" name="image15.png"/>
             <a:graphic>
               <a:graphicData uri="http://schemas.openxmlformats.org/drawingml/2006/picture">
                 <pic:pic>
                   <pic:nvPicPr>
-                    <pic:cNvPr id="0" name="image8.png"/>
+                    <pic:cNvPr id="0" name="image15.png"/>
                     <pic:cNvPicPr preferRelativeResize="0"/>
                   </pic:nvPicPr>
                   <pic:blipFill>
@@ -11029,12 +11029,12 @@
           <wp:inline distB="114300" distT="114300" distL="114300" distR="114300">
             <wp:extent cx="4625813" cy="2371567"/>
             <wp:effectExtent b="0" l="0" r="0" t="0"/>
-            <wp:docPr id="5" name="image1.png"/>
+            <wp:docPr id="5" name="image12.png"/>
             <a:graphic>
               <a:graphicData uri="http://schemas.openxmlformats.org/drawingml/2006/picture">
                 <pic:pic>
                   <pic:nvPicPr>
-                    <pic:cNvPr id="0" name="image1.png"/>
+                    <pic:cNvPr id="0" name="image12.png"/>
                     <pic:cNvPicPr preferRelativeResize="0"/>
                   </pic:nvPicPr>
                   <pic:blipFill>
@@ -11415,12 +11415,12 @@
           <wp:inline distB="0" distT="0" distL="0" distR="0">
             <wp:extent cx="4503900" cy="2901120"/>
             <wp:effectExtent b="0" l="0" r="0" t="0"/>
-            <wp:docPr descr="Graphical user interface, text, application&#10;&#10;Description automatically generated" id="31" name="image25.png"/>
+            <wp:docPr descr="Graphical user interface, text, application&#10;&#10;Description automatically generated" id="30" name="image19.png"/>
             <a:graphic>
               <a:graphicData uri="http://schemas.openxmlformats.org/drawingml/2006/picture">
                 <pic:pic>
                   <pic:nvPicPr>
-                    <pic:cNvPr descr="Graphical user interface, text, application&#10;&#10;Description automatically generated" id="0" name="image25.png"/>
+                    <pic:cNvPr descr="Graphical user interface, text, application&#10;&#10;Description automatically generated" id="0" name="image19.png"/>
                     <pic:cNvPicPr preferRelativeResize="0"/>
                   </pic:nvPicPr>
                   <pic:blipFill>
@@ -15321,7 +15321,7 @@
           <wp:inline distB="114300" distT="114300" distL="114300" distR="114300">
             <wp:extent cx="2090738" cy="470416"/>
             <wp:effectExtent b="0" l="0" r="0" t="0"/>
-            <wp:docPr id="20" name="image17.png"/>
+            <wp:docPr id="19" name="image17.png"/>
             <a:graphic>
               <a:graphicData uri="http://schemas.openxmlformats.org/drawingml/2006/picture">
                 <pic:pic>
@@ -15449,7 +15449,7 @@
           <wp:inline distB="114300" distT="114300" distL="114300" distR="114300">
             <wp:extent cx="3640455" cy="500063"/>
             <wp:effectExtent b="0" l="0" r="0" t="0"/>
-            <wp:docPr id="30" name="image20.png"/>
+            <wp:docPr id="29" name="image20.png"/>
             <a:graphic>
               <a:graphicData uri="http://schemas.openxmlformats.org/drawingml/2006/picture">
                 <pic:pic>
@@ -15603,12 +15603,12 @@
           <wp:inline distB="114300" distT="114300" distL="114300" distR="114300">
             <wp:extent cx="2217638" cy="490538"/>
             <wp:effectExtent b="0" l="0" r="0" t="0"/>
-            <wp:docPr id="25" name="image27.png"/>
+            <wp:docPr id="24" name="image22.png"/>
             <a:graphic>
               <a:graphicData uri="http://schemas.openxmlformats.org/drawingml/2006/picture">
                 <pic:pic>
                   <pic:nvPicPr>
-                    <pic:cNvPr id="0" name="image27.png"/>
+                    <pic:cNvPr id="0" name="image22.png"/>
                     <pic:cNvPicPr preferRelativeResize="0"/>
                   </pic:nvPicPr>
                   <pic:blipFill>
@@ -15747,12 +15747,12 @@
           <wp:inline distB="114300" distT="114300" distL="114300" distR="114300">
             <wp:extent cx="3271838" cy="333493"/>
             <wp:effectExtent b="0" l="0" r="0" t="0"/>
-            <wp:docPr id="18" name="image10.png"/>
+            <wp:docPr id="17" name="image9.png"/>
             <a:graphic>
               <a:graphicData uri="http://schemas.openxmlformats.org/drawingml/2006/picture">
                 <pic:pic>
                   <pic:nvPicPr>
-                    <pic:cNvPr id="0" name="image10.png"/>
+                    <pic:cNvPr id="0" name="image9.png"/>
                     <pic:cNvPicPr preferRelativeResize="0"/>
                   </pic:nvPicPr>
                   <pic:blipFill>
@@ -15884,12 +15884,12 @@
           <wp:inline distB="114300" distT="114300" distL="114300" distR="114300">
             <wp:extent cx="3351539" cy="338138"/>
             <wp:effectExtent b="0" l="0" r="0" t="0"/>
-            <wp:docPr id="6" name="image2.png"/>
+            <wp:docPr id="6" name="image7.png"/>
             <a:graphic>
               <a:graphicData uri="http://schemas.openxmlformats.org/drawingml/2006/picture">
                 <pic:pic>
                   <pic:nvPicPr>
-                    <pic:cNvPr id="0" name="image2.png"/>
+                    <pic:cNvPr id="0" name="image7.png"/>
                     <pic:cNvPicPr preferRelativeResize="0"/>
                   </pic:nvPicPr>
                   <pic:blipFill>
@@ -16036,12 +16036,12 @@
           <wp:inline distB="114300" distT="114300" distL="114300" distR="114300">
             <wp:extent cx="3976688" cy="332932"/>
             <wp:effectExtent b="0" l="0" r="0" t="0"/>
-            <wp:docPr id="13" name="image4.png"/>
+            <wp:docPr id="12" name="image3.png"/>
             <a:graphic>
               <a:graphicData uri="http://schemas.openxmlformats.org/drawingml/2006/picture">
                 <pic:pic>
                   <pic:nvPicPr>
-                    <pic:cNvPr id="0" name="image4.png"/>
+                    <pic:cNvPr id="0" name="image3.png"/>
                     <pic:cNvPicPr preferRelativeResize="0"/>
                   </pic:nvPicPr>
                   <pic:blipFill>
@@ -16187,12 +16187,12 @@
           <wp:inline distB="114300" distT="114300" distL="114300" distR="114300">
             <wp:extent cx="4033838" cy="341737"/>
             <wp:effectExtent b="0" l="0" r="0" t="0"/>
-            <wp:docPr id="24" name="image19.png"/>
+            <wp:docPr id="23" name="image11.png"/>
             <a:graphic>
               <a:graphicData uri="http://schemas.openxmlformats.org/drawingml/2006/picture">
                 <pic:pic>
                   <pic:nvPicPr>
-                    <pic:cNvPr id="0" name="image19.png"/>
+                    <pic:cNvPr id="0" name="image11.png"/>
                     <pic:cNvPicPr preferRelativeResize="0"/>
                   </pic:nvPicPr>
                   <pic:blipFill>
@@ -16326,12 +16326,12 @@
           <wp:inline distB="114300" distT="114300" distL="114300" distR="114300">
             <wp:extent cx="3319463" cy="336622"/>
             <wp:effectExtent b="0" l="0" r="0" t="0"/>
-            <wp:docPr id="22" name="image15.png"/>
+            <wp:docPr id="21" name="image2.png"/>
             <a:graphic>
               <a:graphicData uri="http://schemas.openxmlformats.org/drawingml/2006/picture">
                 <pic:pic>
                   <pic:nvPicPr>
-                    <pic:cNvPr id="0" name="image15.png"/>
+                    <pic:cNvPr id="0" name="image2.png"/>
                     <pic:cNvPicPr preferRelativeResize="0"/>
                   </pic:nvPicPr>
                   <pic:blipFill>
@@ -16489,12 +16489,12 @@
           <wp:inline distB="114300" distT="114300" distL="114300" distR="114300">
             <wp:extent cx="5731200" cy="431800"/>
             <wp:effectExtent b="0" l="0" r="0" t="0"/>
-            <wp:docPr id="32" name="image29.png"/>
+            <wp:docPr id="31" name="image16.png"/>
             <a:graphic>
               <a:graphicData uri="http://schemas.openxmlformats.org/drawingml/2006/picture">
                 <pic:pic>
                   <pic:nvPicPr>
-                    <pic:cNvPr id="0" name="image29.png"/>
+                    <pic:cNvPr id="0" name="image16.png"/>
                     <pic:cNvPicPr preferRelativeResize="0"/>
                   </pic:nvPicPr>
                   <pic:blipFill>
@@ -16636,12 +16636,12 @@
           <wp:inline distB="114300" distT="114300" distL="114300" distR="114300">
             <wp:extent cx="5731200" cy="381000"/>
             <wp:effectExtent b="0" l="0" r="0" t="0"/>
-            <wp:docPr id="8" name="image3.png"/>
+            <wp:docPr id="7" name="image4.png"/>
             <a:graphic>
               <a:graphicData uri="http://schemas.openxmlformats.org/drawingml/2006/picture">
                 <pic:pic>
                   <pic:nvPicPr>
-                    <pic:cNvPr id="0" name="image3.png"/>
+                    <pic:cNvPr id="0" name="image4.png"/>
                     <pic:cNvPicPr preferRelativeResize="0"/>
                   </pic:nvPicPr>
                   <pic:blipFill>
@@ -16781,12 +16781,12 @@
           <wp:inline distB="114300" distT="114300" distL="114300" distR="114300">
             <wp:extent cx="5176838" cy="439025"/>
             <wp:effectExtent b="0" l="0" r="0" t="0"/>
-            <wp:docPr id="26" name="image23.png"/>
+            <wp:docPr id="25" name="image18.png"/>
             <a:graphic>
               <a:graphicData uri="http://schemas.openxmlformats.org/drawingml/2006/picture">
                 <pic:pic>
                   <pic:nvPicPr>
-                    <pic:cNvPr id="0" name="image23.png"/>
+                    <pic:cNvPr id="0" name="image18.png"/>
                     <pic:cNvPicPr preferRelativeResize="0"/>
                   </pic:nvPicPr>
                   <pic:blipFill>
@@ -16956,12 +16956,12 @@
             <wp:extent cx="5205413" cy="437664"/>
             <wp:effectExtent b="0" l="0" r="0" t="0"/>
             <wp:wrapSquare wrapText="bothSides" distB="114300" distT="114300" distL="114300" distR="114300"/>
-            <wp:docPr id="14" name="image9.png"/>
+            <wp:docPr id="13" name="image8.png"/>
             <a:graphic>
               <a:graphicData uri="http://schemas.openxmlformats.org/drawingml/2006/picture">
                 <pic:pic>
                   <pic:nvPicPr>
-                    <pic:cNvPr id="0" name="image9.png"/>
+                    <pic:cNvPr id="0" name="image8.png"/>
                     <pic:cNvPicPr preferRelativeResize="0"/>
                   </pic:nvPicPr>
                   <pic:blipFill>
@@ -17136,12 +17136,12 @@
           <wp:inline distB="114300" distT="114300" distL="114300" distR="114300">
             <wp:extent cx="5731200" cy="330200"/>
             <wp:effectExtent b="0" l="0" r="0" t="0"/>
-            <wp:docPr id="17" name="image12.png"/>
+            <wp:docPr id="16" name="image5.png"/>
             <a:graphic>
               <a:graphicData uri="http://schemas.openxmlformats.org/drawingml/2006/picture">
                 <pic:pic>
                   <pic:nvPicPr>
-                    <pic:cNvPr id="0" name="image12.png"/>
+                    <pic:cNvPr id="0" name="image5.png"/>
                     <pic:cNvPicPr preferRelativeResize="0"/>
                   </pic:nvPicPr>
                   <pic:blipFill>
@@ -17311,12 +17311,12 @@
           <wp:inline distB="114300" distT="114300" distL="114300" distR="114300">
             <wp:extent cx="3399367" cy="347663"/>
             <wp:effectExtent b="0" l="0" r="0" t="0"/>
-            <wp:docPr id="16" name="image5.png"/>
+            <wp:docPr id="15" name="image1.png"/>
             <a:graphic>
               <a:graphicData uri="http://schemas.openxmlformats.org/drawingml/2006/picture">
                 <pic:pic>
                   <pic:nvPicPr>
-                    <pic:cNvPr id="0" name="image5.png"/>
+                    <pic:cNvPr id="0" name="image1.png"/>
                     <pic:cNvPicPr preferRelativeResize="0"/>
                   </pic:nvPicPr>
                   <pic:blipFill>
@@ -17491,12 +17491,12 @@
           <wp:inline distB="114300" distT="114300" distL="114300" distR="114300">
             <wp:extent cx="3395663" cy="345939"/>
             <wp:effectExtent b="0" l="0" r="0" t="0"/>
-            <wp:docPr id="15" name="image7.png"/>
+            <wp:docPr id="14" name="image13.png"/>
             <a:graphic>
               <a:graphicData uri="http://schemas.openxmlformats.org/drawingml/2006/picture">
                 <pic:pic>
                   <pic:nvPicPr>
-                    <pic:cNvPr id="0" name="image7.png"/>
+                    <pic:cNvPr id="0" name="image13.png"/>
                     <pic:cNvPicPr preferRelativeResize="0"/>
                   </pic:nvPicPr>
                   <pic:blipFill>
@@ -17646,12 +17646,12 @@
           <wp:inline distB="114300" distT="114300" distL="114300" distR="114300">
             <wp:extent cx="3119438" cy="2535162"/>
             <wp:effectExtent b="0" l="0" r="0" t="0"/>
-            <wp:docPr id="27" name="image16.png"/>
+            <wp:docPr id="26" name="image28.png"/>
             <a:graphic>
               <a:graphicData uri="http://schemas.openxmlformats.org/drawingml/2006/picture">
                 <pic:pic>
                   <pic:nvPicPr>
-                    <pic:cNvPr id="0" name="image16.png"/>
+                    <pic:cNvPr id="0" name="image28.png"/>
                     <pic:cNvPicPr preferRelativeResize="0"/>
                   </pic:nvPicPr>
                   <pic:blipFill>
@@ -17753,12 +17753,12 @@
           <wp:inline distB="114300" distT="114300" distL="114300" distR="114300">
             <wp:extent cx="3319463" cy="230518"/>
             <wp:effectExtent b="0" l="0" r="0" t="0"/>
-            <wp:docPr id="29" name="image28.png"/>
+            <wp:docPr id="28" name="image23.png"/>
             <a:graphic>
               <a:graphicData uri="http://schemas.openxmlformats.org/drawingml/2006/picture">
                 <pic:pic>
                   <pic:nvPicPr>
-                    <pic:cNvPr id="0" name="image28.png"/>
+                    <pic:cNvPr id="0" name="image23.png"/>
                     <pic:cNvPicPr preferRelativeResize="0"/>
                   </pic:nvPicPr>
                   <pic:blipFill>
@@ -18069,20 +18069,22 @@
     <w:p>
       <w:pPr>
         <w:jc w:val="center"/>
-        <w:rPr/>
+        <w:rPr>
+          <w:rFonts w:ascii="Merriweather" w:cs="Merriweather" w:eastAsia="Merriweather" w:hAnsi="Merriweather"/>
+        </w:rPr>
       </w:pPr>
       <w:r>
         <w:rPr/>
         <w:drawing>
           <wp:inline distB="114300" distT="114300" distL="114300" distR="114300">
-            <wp:extent cx="4063790" cy="6691313"/>
+            <wp:extent cx="4004240" cy="6577013"/>
             <wp:effectExtent b="0" l="0" r="0" t="0"/>
-            <wp:docPr id="7" name="image11.png"/>
+            <wp:docPr id="32" name="image26.png"/>
             <a:graphic>
               <a:graphicData uri="http://schemas.openxmlformats.org/drawingml/2006/picture">
                 <pic:pic>
                   <pic:nvPicPr>
-                    <pic:cNvPr id="0" name="image11.png"/>
+                    <pic:cNvPr id="0" name="image26.png"/>
                     <pic:cNvPicPr preferRelativeResize="0"/>
                   </pic:nvPicPr>
                   <pic:blipFill>
@@ -18095,7 +18097,7 @@
                   <pic:spPr>
                     <a:xfrm>
                       <a:off x="0" y="0"/>
-                      <a:ext cx="4063790" cy="6691313"/>
+                      <a:ext cx="4004240" cy="6577013"/>
                     </a:xfrm>
                     <a:prstGeom prst="rect"/>
                     <a:ln/>
@@ -18106,18 +18108,6 @@
           </wp:inline>
         </w:drawing>
       </w:r>
-      <w:r>
-        <w:rPr>
-          <w:rtl w:val="0"/>
-        </w:rPr>
-      </w:r>
-    </w:p>
-    <w:p>
-      <w:pPr>
-        <w:rPr>
-          <w:rFonts w:ascii="Merriweather" w:cs="Merriweather" w:eastAsia="Merriweather" w:hAnsi="Merriweather"/>
-        </w:rPr>
-      </w:pPr>
       <w:r>
         <w:rPr>
           <w:rtl w:val="0"/>
@@ -18196,7 +18186,7 @@
           <wp:inline distB="114300" distT="114300" distL="114300" distR="114300">
             <wp:extent cx="5695950" cy="5829300"/>
             <wp:effectExtent b="0" l="0" r="0" t="0"/>
-            <wp:docPr id="11" name="image14.png"/>
+            <wp:docPr id="10" name="image14.png"/>
             <a:graphic>
               <a:graphicData uri="http://schemas.openxmlformats.org/drawingml/2006/picture">
                 <pic:pic>
@@ -18304,12 +18294,12 @@
           <wp:inline distB="114300" distT="114300" distL="114300" distR="114300">
             <wp:extent cx="5548313" cy="4192657"/>
             <wp:effectExtent b="0" l="0" r="0" t="0"/>
-            <wp:docPr id="10" name="image6.png"/>
+            <wp:docPr id="9" name="image21.png"/>
             <a:graphic>
               <a:graphicData uri="http://schemas.openxmlformats.org/drawingml/2006/picture">
                 <pic:pic>
                   <pic:nvPicPr>
-                    <pic:cNvPr id="0" name="image6.png"/>
+                    <pic:cNvPr id="0" name="image21.png"/>
                     <pic:cNvPicPr preferRelativeResize="0"/>
                   </pic:nvPicPr>
                   <pic:blipFill>
@@ -18419,12 +18409,12 @@
           <wp:inline distB="114300" distT="114300" distL="114300" distR="114300">
             <wp:extent cx="5731200" cy="4889500"/>
             <wp:effectExtent b="0" l="0" r="0" t="0"/>
-            <wp:docPr id="28" name="image24.png"/>
+            <wp:docPr id="27" name="image25.png"/>
             <a:graphic>
               <a:graphicData uri="http://schemas.openxmlformats.org/drawingml/2006/picture">
                 <pic:pic>
                   <pic:nvPicPr>
-                    <pic:cNvPr id="0" name="image24.png"/>
+                    <pic:cNvPr id="0" name="image25.png"/>
                     <pic:cNvPicPr preferRelativeResize="0"/>
                   </pic:nvPicPr>
                   <pic:blipFill>
@@ -18534,12 +18524,12 @@
           <wp:inline distB="114300" distT="114300" distL="114300" distR="114300">
             <wp:extent cx="5272088" cy="7604702"/>
             <wp:effectExtent b="0" l="0" r="0" t="0"/>
-            <wp:docPr id="9" name="image18.png"/>
+            <wp:docPr id="8" name="image27.png"/>
             <a:graphic>
               <a:graphicData uri="http://schemas.openxmlformats.org/drawingml/2006/picture">
                 <pic:pic>
                   <pic:nvPicPr>
-                    <pic:cNvPr id="0" name="image18.png"/>
+                    <pic:cNvPr id="0" name="image27.png"/>
                     <pic:cNvPicPr preferRelativeResize="0"/>
                   </pic:nvPicPr>
                   <pic:blipFill>
@@ -18625,12 +18615,12 @@
           <wp:inline distB="114300" distT="114300" distL="114300" distR="114300">
             <wp:extent cx="5731200" cy="6134100"/>
             <wp:effectExtent b="0" l="0" r="0" t="0"/>
-            <wp:docPr id="23" name="image21.png"/>
+            <wp:docPr id="22" name="image24.png"/>
             <a:graphic>
               <a:graphicData uri="http://schemas.openxmlformats.org/drawingml/2006/picture">
                 <pic:pic>
                   <pic:nvPicPr>
-                    <pic:cNvPr id="0" name="image21.png"/>
+                    <pic:cNvPr id="0" name="image24.png"/>
                     <pic:cNvPicPr preferRelativeResize="0"/>
                   </pic:nvPicPr>
                   <pic:blipFill>
@@ -21813,7 +21803,7 @@
 
 <file path=customXML/item1.xml><?xml version="1.0" encoding="utf-8"?>
 <go:gDocsCustomXmlDataStorage xmlns:go="http://customooxmlschemas.google.com/" xmlns:r="http://schemas.openxmlformats.org/officeDocument/2006/relationships">
-  <go:docsCustomData xmlns:go="http://customooxmlschemas.google.com/" roundtripDataSignature="AMtx7mjvWnOtz2XtTCHr3t3Ep/q2hIEzIw==">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</go:docsCustomData>
+  <go:docsCustomData xmlns:go="http://customooxmlschemas.google.com/" roundtripDataSignature="AMtx7mjvWnOtz2XtTCHr3t3Ep/q2hIEzIw==">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</go:docsCustomData>
 </go:gDocsCustomXmlDataStorage>
 </file>
 

</xml_diff>